<commit_message>
Modified the template documents
</commit_message>
<xml_diff>
--- a/BalanceSheet/BalanceSheetViewModel/Docs/HelpDocument.docx
+++ b/BalanceSheet/BalanceSheetViewModel/Docs/HelpDocument.docx
@@ -2,7 +2,11 @@
 <file path=word/document.xml><?xml version="1.0" encoding="utf-8"?>
 <w:document xmlns:ve="http://schemas.openxmlformats.org/markup-compatibility/2006" xmlns:o="urn:schemas-microsoft-com:office:office" xmlns:r="http://schemas.openxmlformats.org/officeDocument/2006/relationships" xmlns:m="http://schemas.openxmlformats.org/officeDocument/2006/math" xmlns:v="urn:schemas-microsoft-com:vml" xmlns:wp="http://schemas.openxmlformats.org/drawingml/2006/wordprocessingDrawing" xmlns:w10="urn:schemas-microsoft-com:office:word" xmlns:w="http://schemas.openxmlformats.org/wordprocessingml/2006/main" xmlns:wne="http://schemas.microsoft.com/office/word/2006/wordml">
   <w:body>
-    <w:p/>
+    <w:p>
+      <w:r>
+        <w:t>TBD(To be done)</w:t>
+      </w:r>
+    </w:p>
     <w:sectPr>
       <w:headerReference w:type="even" r:id="rId6"/>
       <w:headerReference w:type="default" r:id="rId7"/>

</xml_diff>